<commit_message>
Add "MOST attached files
</commit_message>
<xml_diff>
--- a/Lab/論文.docx
+++ b/Lab/論文.docx
@@ -633,6 +633,60 @@
           <w:sz w:val="36"/>
           <w:szCs w:val="36"/>
         </w:rPr>
+        <w:t>EDM-</w:t>
+      </w:r>
+      <w:proofErr w:type="spellStart"/>
+      <w:proofErr w:type="gramStart"/>
+      <w:r>
+        <w:rPr>
+          <w:rFonts w:ascii="Times New Roman" w:eastAsiaTheme="majorEastAsia" w:hAnsi="Times New Roman" w:cs="Times New Roman"/>
+          <w:b/>
+          <w:bCs/>
+          <w:sz w:val="36"/>
+          <w:szCs w:val="36"/>
+        </w:rPr>
+        <w:t>RoBERTa</w:t>
+      </w:r>
+      <w:proofErr w:type="spellEnd"/>
+      <w:r>
+        <w:rPr>
+          <w:rFonts w:ascii="Times New Roman" w:eastAsiaTheme="majorEastAsia" w:hAnsi="Times New Roman" w:cs="Times New Roman"/>
+          <w:b/>
+          <w:bCs/>
+          <w:sz w:val="36"/>
+          <w:szCs w:val="36"/>
+        </w:rPr>
+        <w:t xml:space="preserve"> </w:t>
+      </w:r>
+      <w:r>
+        <w:rPr>
+          <w:rFonts w:ascii="Times New Roman" w:eastAsiaTheme="majorEastAsia" w:hAnsi="Times New Roman" w:cs="Times New Roman"/>
+          <w:b/>
+          <w:bCs/>
+          <w:sz w:val="36"/>
+          <w:szCs w:val="36"/>
+        </w:rPr>
+        <w:t>:</w:t>
+      </w:r>
+      <w:proofErr w:type="gramEnd"/>
+      <w:r>
+        <w:rPr>
+          <w:rFonts w:ascii="Times New Roman" w:eastAsiaTheme="majorEastAsia" w:hAnsi="Times New Roman" w:cs="Times New Roman"/>
+          <w:b/>
+          <w:bCs/>
+          <w:sz w:val="36"/>
+          <w:szCs w:val="36"/>
+        </w:rPr>
+        <w:t xml:space="preserve"> </w:t>
+      </w:r>
+      <w:r>
+        <w:rPr>
+          <w:rFonts w:ascii="Times New Roman" w:eastAsiaTheme="majorEastAsia" w:hAnsi="Times New Roman" w:cs="Times New Roman"/>
+          <w:b/>
+          <w:bCs/>
+          <w:sz w:val="36"/>
+          <w:szCs w:val="36"/>
+        </w:rPr>
         <w:t>Enhanc</w:t>
       </w:r>
       <w:r>
@@ -1066,21 +1120,6 @@
         </w:rPr>
       </w:pPr>
       <w:bookmarkStart w:id="1" w:name="_Toc59549654"/>
-    </w:p>
-    <w:p>
-      <w:pPr>
-        <w:spacing w:line="480" w:lineRule="auto"/>
-        <w:ind w:right="562"/>
-        <w:jc w:val="center"/>
-        <w:outlineLvl w:val="0"/>
-        <w:rPr>
-          <w:rFonts w:asciiTheme="majorEastAsia" w:eastAsiaTheme="majorEastAsia" w:hAnsiTheme="majorEastAsia" w:cstheme="majorHAnsi"/>
-          <w:b/>
-          <w:bCs/>
-          <w:sz w:val="28"/>
-          <w:szCs w:val="28"/>
-        </w:rPr>
-      </w:pPr>
       <w:r>
         <w:rPr>
           <w:rFonts w:asciiTheme="majorEastAsia" w:eastAsiaTheme="majorEastAsia" w:hAnsiTheme="majorEastAsia" w:cstheme="majorHAnsi" w:hint="eastAsia"/>
@@ -1908,19 +1947,7 @@
         <w:rPr>
           <w:rFonts w:ascii="Times New Roman" w:eastAsiaTheme="majorEastAsia" w:hAnsi="Times New Roman" w:cs="Times New Roman"/>
         </w:rPr>
-        <w:t xml:space="preserve"> (Enhanc</w:t>
-      </w:r>
-      <w:r>
-        <w:rPr>
-          <w:rFonts w:ascii="Times New Roman" w:eastAsiaTheme="majorEastAsia" w:hAnsi="Times New Roman" w:cs="Times New Roman"/>
-        </w:rPr>
-        <w:t>ing</w:t>
-      </w:r>
-      <w:r>
-        <w:rPr>
-          <w:rFonts w:ascii="Times New Roman" w:eastAsiaTheme="majorEastAsia" w:hAnsi="Times New Roman" w:cs="Times New Roman"/>
-        </w:rPr>
-        <w:t xml:space="preserve"> the Dependency Mechanism of </w:t>
+        <w:t xml:space="preserve"> (Enhance the Dependency Mechanism of </w:t>
       </w:r>
       <w:proofErr w:type="spellStart"/>
       <w:r>
@@ -2443,19 +2470,11 @@
         </w:rPr>
         <w:t>並</w:t>
       </w:r>
-      <w:proofErr w:type="gramStart"/>
       <w:r>
         <w:rPr>
           <w:rFonts w:asciiTheme="majorEastAsia" w:eastAsiaTheme="majorEastAsia" w:hAnsiTheme="majorEastAsia" w:cs="Times New Roman"/>
         </w:rPr>
-        <w:t>進行高維度</w:t>
-      </w:r>
-      <w:proofErr w:type="gramEnd"/>
-      <w:r>
-        <w:rPr>
-          <w:rFonts w:asciiTheme="majorEastAsia" w:eastAsiaTheme="majorEastAsia" w:hAnsiTheme="majorEastAsia" w:cs="Times New Roman"/>
-        </w:rPr>
-        <w:t>向量轉換，改良</w:t>
+        <w:t>進行高維度向量轉換，改良</w:t>
       </w:r>
       <w:r>
         <w:rPr>

</xml_diff>